<commit_message>
Updated use cases Turn Off Device.docx, Turn On Device.docx
</commit_message>
<xml_diff>
--- a/Turn Off Device.docx
+++ b/Turn Off Device.docx
@@ -6,51 +6,54 @@
       <w:pPr>
         <w:rPr>
           <w:b/>
-          <w:lang w:val="da-DK"/>
         </w:rPr>
       </w:pPr>
       <w:r>
         <w:rPr>
           <w:b/>
-          <w:lang w:val="da-DK"/>
-        </w:rPr>
-        <w:t>Turn O</w:t>
-      </w:r>
-      <w:r>
+        </w:rPr>
+        <w:t>Turn Off Device</w:t>
+      </w:r>
+    </w:p>
+    <w:p/>
+    <w:p>
+      <w:pPr>
         <w:rPr>
           <w:b/>
-          <w:lang w:val="da-DK"/>
-        </w:rPr>
-        <w:t>ff</w:t>
-      </w:r>
+        </w:rPr>
+      </w:pPr>
       <w:r>
         <w:rPr>
           <w:b/>
-          <w:lang w:val="da-DK"/>
-        </w:rPr>
-        <w:t xml:space="preserve"> Device</w:t>
-      </w:r>
-    </w:p>
-    <w:p>
-      <w:pPr>
-        <w:rPr>
-          <w:lang w:val="da-DK"/>
-        </w:rPr>
-      </w:pPr>
-    </w:p>
-    <w:p>
-      <w:pPr>
+        </w:rPr>
+        <w:t>Fully-dressed use case:</w:t>
+      </w:r>
+    </w:p>
+    <w:p>
+      <w:pPr>
+        <w:rPr>
+          <w:lang w:val="da-DK"/>
+        </w:rPr>
+      </w:pPr>
+      <w:r>
         <w:rPr>
           <w:b/>
           <w:lang w:val="da-DK"/>
         </w:rPr>
-      </w:pPr>
+        <w:t>UC1:</w:t>
+      </w:r>
+      <w:r>
+        <w:rPr>
+          <w:lang w:val="da-DK"/>
+        </w:rPr>
+        <w:t xml:space="preserve"> </w:t>
+      </w:r>
       <w:r>
         <w:rPr>
           <w:b/>
           <w:lang w:val="da-DK"/>
         </w:rPr>
-        <w:t>Fully-dressed use case:</w:t>
+        <w:t>Turn Off Device</w:t>
       </w:r>
     </w:p>
     <w:p>
@@ -64,7 +67,47 @@
           <w:b/>
           <w:lang w:val="da-DK"/>
         </w:rPr>
-        <w:t>UC1:</w:t>
+        <w:t xml:space="preserve">Mål: </w:t>
+      </w:r>
+      <w:r>
+        <w:rPr>
+          <w:lang w:val="da-DK"/>
+        </w:rPr>
+        <w:t>Master Controller slukker slave unit</w:t>
+      </w:r>
+    </w:p>
+    <w:p>
+      <w:pPr>
+        <w:rPr>
+          <w:lang w:val="da-DK"/>
+        </w:rPr>
+      </w:pPr>
+      <w:r>
+        <w:rPr>
+          <w:b/>
+          <w:lang w:val="da-DK"/>
+        </w:rPr>
+        <w:t xml:space="preserve">Initiering: </w:t>
+      </w:r>
+      <w:r>
+        <w:rPr>
+          <w:lang w:val="da-DK"/>
+        </w:rPr>
+        <w:t>Master Controller</w:t>
+      </w:r>
+    </w:p>
+    <w:p>
+      <w:pPr>
+        <w:rPr>
+          <w:lang w:val="da-DK"/>
+        </w:rPr>
+      </w:pPr>
+      <w:r>
+        <w:rPr>
+          <w:b/>
+          <w:lang w:val="da-DK"/>
+        </w:rPr>
+        <w:t>Aktører:</w:t>
       </w:r>
       <w:r>
         <w:rPr>
@@ -72,19 +115,85 @@
         </w:rPr>
         <w:t xml:space="preserve"> </w:t>
       </w:r>
+    </w:p>
+    <w:p>
+      <w:pPr>
+        <w:rPr>
+          <w:lang w:val="da-DK"/>
+        </w:rPr>
+      </w:pPr>
+      <w:r>
+        <w:rPr>
+          <w:i/>
+          <w:lang w:val="da-DK"/>
+        </w:rPr>
+        <w:t>Master Controller – primær:</w:t>
+      </w:r>
+      <w:r>
+        <w:rPr>
+          <w:lang w:val="da-DK"/>
+        </w:rPr>
+        <w:t xml:space="preserve"> Slukker slave unit</w:t>
+      </w:r>
+    </w:p>
+    <w:p>
+      <w:pPr>
+        <w:rPr>
+          <w:lang w:val="da-DK"/>
+        </w:rPr>
+      </w:pPr>
+      <w:r>
+        <w:rPr>
+          <w:i/>
+          <w:lang w:val="da-DK"/>
+        </w:rPr>
+        <w:t xml:space="preserve">Slave Unit – secondary: </w:t>
+      </w:r>
+      <w:r>
+        <w:rPr>
+          <w:lang w:val="da-DK"/>
+        </w:rPr>
+        <w:t>Bliver slukket af Master Controller</w:t>
+      </w:r>
+    </w:p>
+    <w:p>
+      <w:pPr>
+        <w:rPr>
+          <w:lang w:val="da-DK"/>
+        </w:rPr>
+      </w:pPr>
       <w:r>
         <w:rPr>
           <w:b/>
           <w:lang w:val="da-DK"/>
         </w:rPr>
-        <w:t>Turn Off</w:t>
-      </w:r>
+        <w:t>Reference:</w:t>
+      </w:r>
+      <w:r>
+        <w:rPr>
+          <w:lang w:val="da-DK"/>
+        </w:rPr>
+        <w:t xml:space="preserve"> Ingen</w:t>
+      </w:r>
+    </w:p>
+    <w:p>
+      <w:pPr>
+        <w:rPr>
+          <w:lang w:val="da-DK"/>
+        </w:rPr>
+      </w:pPr>
       <w:r>
         <w:rPr>
           <w:b/>
           <w:lang w:val="da-DK"/>
         </w:rPr>
-        <w:t xml:space="preserve"> Device</w:t>
+        <w:t xml:space="preserve">Samtidige forekomster: </w:t>
+      </w:r>
+      <w:r>
+        <w:rPr>
+          <w:lang w:val="da-DK"/>
+        </w:rPr>
+        <w:t>Kun en slave unit kan slukkes ad gangen</w:t>
       </w:r>
     </w:p>
     <w:p>
@@ -98,25 +207,13 @@
           <w:b/>
           <w:lang w:val="da-DK"/>
         </w:rPr>
-        <w:t xml:space="preserve">Mål: </w:t>
-      </w:r>
-      <w:r>
-        <w:rPr>
-          <w:lang w:val="da-DK"/>
-        </w:rPr>
-        <w:t xml:space="preserve">Master Controller </w:t>
-      </w:r>
-      <w:r>
-        <w:rPr>
-          <w:lang w:val="da-DK"/>
-        </w:rPr>
-        <w:t>slukker</w:t>
-      </w:r>
-      <w:r>
-        <w:rPr>
-          <w:lang w:val="da-DK"/>
-        </w:rPr>
-        <w:t xml:space="preserve"> slave unit</w:t>
+        <w:t>Prækondition:</w:t>
+      </w:r>
+      <w:r>
+        <w:rPr>
+          <w:lang w:val="da-DK"/>
+        </w:rPr>
+        <w:t xml:space="preserve"> At systemet er oppe at køre, klar til brug og Master Controller kender adressen på Slave Unit</w:t>
       </w:r>
     </w:p>
     <w:p>
@@ -130,13 +227,13 @@
           <w:b/>
           <w:lang w:val="da-DK"/>
         </w:rPr>
-        <w:t xml:space="preserve">Initiering: </w:t>
-      </w:r>
-      <w:r>
-        <w:rPr>
-          <w:lang w:val="da-DK"/>
-        </w:rPr>
-        <w:t>Master Controller</w:t>
+        <w:t xml:space="preserve">Resultat: </w:t>
+      </w:r>
+      <w:r>
+        <w:rPr>
+          <w:lang w:val="da-DK"/>
+        </w:rPr>
+        <w:t>Slave Unit slukkes af Master Controller</w:t>
       </w:r>
     </w:p>
     <w:p>
@@ -150,192 +247,8 @@
           <w:b/>
           <w:lang w:val="da-DK"/>
         </w:rPr>
-        <w:t>Aktører:</w:t>
-      </w:r>
-      <w:r>
-        <w:rPr>
-          <w:lang w:val="da-DK"/>
-        </w:rPr>
-        <w:t xml:space="preserve"> </w:t>
-      </w:r>
-    </w:p>
-    <w:p>
-      <w:pPr>
-        <w:rPr>
-          <w:lang w:val="da-DK"/>
-        </w:rPr>
-      </w:pPr>
-      <w:r>
-        <w:rPr>
-          <w:i/>
-          <w:lang w:val="da-DK"/>
-        </w:rPr>
-        <w:t>Master Controller – primær:</w:t>
-      </w:r>
-      <w:r>
-        <w:rPr>
-          <w:lang w:val="da-DK"/>
-        </w:rPr>
-        <w:t xml:space="preserve"> </w:t>
-      </w:r>
-      <w:r>
-        <w:rPr>
-          <w:lang w:val="da-DK"/>
-        </w:rPr>
-        <w:t>Slukker</w:t>
-      </w:r>
-      <w:r>
-        <w:rPr>
-          <w:lang w:val="da-DK"/>
-        </w:rPr>
-        <w:t xml:space="preserve"> slave unit</w:t>
-      </w:r>
-    </w:p>
-    <w:p>
-      <w:pPr>
-        <w:rPr>
-          <w:lang w:val="da-DK"/>
-        </w:rPr>
-      </w:pPr>
-      <w:r>
-        <w:rPr>
-          <w:i/>
-          <w:lang w:val="da-DK"/>
-        </w:rPr>
-        <w:t xml:space="preserve">Slave Unit – secondary: </w:t>
-      </w:r>
-      <w:r>
-        <w:rPr>
-          <w:lang w:val="da-DK"/>
-        </w:rPr>
-        <w:t>Bliver slukket</w:t>
-      </w:r>
-      <w:r>
-        <w:rPr>
-          <w:lang w:val="da-DK"/>
-        </w:rPr>
-        <w:t xml:space="preserve"> af Master Controller</w:t>
-      </w:r>
-    </w:p>
-    <w:p>
-      <w:pPr>
-        <w:rPr>
-          <w:lang w:val="da-DK"/>
-        </w:rPr>
-      </w:pPr>
-      <w:r>
-        <w:rPr>
-          <w:b/>
-          <w:lang w:val="da-DK"/>
-        </w:rPr>
-        <w:t>Reference:</w:t>
-      </w:r>
-      <w:r>
-        <w:rPr>
-          <w:lang w:val="da-DK"/>
-        </w:rPr>
-        <w:t xml:space="preserve"> Ingen</w:t>
-      </w:r>
-    </w:p>
-    <w:p>
-      <w:pPr>
-        <w:rPr>
-          <w:lang w:val="da-DK"/>
-        </w:rPr>
-      </w:pPr>
-      <w:r>
-        <w:rPr>
-          <w:b/>
-          <w:lang w:val="da-DK"/>
-        </w:rPr>
-        <w:t xml:space="preserve">Samtidige forekomster: </w:t>
-      </w:r>
-      <w:r>
-        <w:rPr>
-          <w:lang w:val="da-DK"/>
-        </w:rPr>
-        <w:t xml:space="preserve">Kun en slave unit kan </w:t>
-      </w:r>
-      <w:r>
-        <w:rPr>
-          <w:lang w:val="da-DK"/>
-        </w:rPr>
-        <w:t>slukkes</w:t>
-      </w:r>
-      <w:r>
-        <w:rPr>
-          <w:lang w:val="da-DK"/>
-        </w:rPr>
-        <w:t xml:space="preserve"> ad gangen</w:t>
-      </w:r>
-    </w:p>
-    <w:p>
-      <w:pPr>
-        <w:rPr>
-          <w:lang w:val="da-DK"/>
-        </w:rPr>
-      </w:pPr>
-      <w:r>
-        <w:rPr>
-          <w:b/>
-          <w:lang w:val="da-DK"/>
-        </w:rPr>
-        <w:t>Prækondition:</w:t>
-      </w:r>
-      <w:r>
-        <w:rPr>
-          <w:lang w:val="da-DK"/>
-        </w:rPr>
-        <w:t xml:space="preserve"> At systemet er oppe at køre, klar til brug og Master Controller kender adressen på Slave Unit</w:t>
-      </w:r>
-    </w:p>
-    <w:p>
-      <w:pPr>
-        <w:rPr>
-          <w:lang w:val="da-DK"/>
-        </w:rPr>
-      </w:pPr>
-      <w:r>
-        <w:rPr>
-          <w:b/>
-          <w:lang w:val="da-DK"/>
-        </w:rPr>
-        <w:t xml:space="preserve">Resultat: </w:t>
-      </w:r>
-      <w:r>
-        <w:rPr>
-          <w:lang w:val="da-DK"/>
-        </w:rPr>
-        <w:t xml:space="preserve">Slave Unit </w:t>
-      </w:r>
-      <w:r>
-        <w:rPr>
-          <w:lang w:val="da-DK"/>
-        </w:rPr>
-        <w:t>slukkes</w:t>
-      </w:r>
-      <w:r>
-        <w:rPr>
-          <w:lang w:val="da-DK"/>
-        </w:rPr>
-        <w:t xml:space="preserve"> af Master Controller</w:t>
-      </w:r>
-    </w:p>
-    <w:p>
-      <w:pPr>
-        <w:rPr>
-          <w:lang w:val="da-DK"/>
-        </w:rPr>
-      </w:pPr>
-      <w:r>
-        <w:rPr>
-          <w:b/>
-          <w:lang w:val="da-DK"/>
-        </w:rPr>
         <w:t>Hovedscenarie:</w:t>
       </w:r>
-      <w:bookmarkStart w:id="0" w:name="_GoBack"/>
-      <w:bookmarkEnd w:id="0"/>
     </w:p>
     <w:p>
       <w:pPr>
@@ -352,19 +265,31 @@
         <w:rPr>
           <w:lang w:val="da-DK"/>
         </w:rPr>
-        <w:t xml:space="preserve">Master Controller sender signal om at Slave Unit skal </w:t>
-      </w:r>
-      <w:r>
-        <w:rPr>
-          <w:lang w:val="da-DK"/>
-        </w:rPr>
-        <w:t>slukkes</w:t>
-      </w:r>
-      <w:r>
-        <w:rPr>
-          <w:lang w:val="da-DK"/>
-        </w:rPr>
-        <w:t>.</w:t>
+        <w:t>Master Controller sender si</w:t>
+      </w:r>
+      <w:r>
+        <w:rPr>
+          <w:lang w:val="da-DK"/>
+        </w:rPr>
+        <w:t>gnal om at Slave Unit skal slukkes</w:t>
+      </w:r>
+    </w:p>
+    <w:p>
+      <w:pPr>
+        <w:pStyle w:val="ListParagraph"/>
+        <w:numPr>
+          <w:ilvl w:val="0"/>
+          <w:numId w:val="1"/>
+        </w:numPr>
+        <w:rPr>
+          <w:lang w:val="da-DK"/>
+        </w:rPr>
+      </w:pPr>
+      <w:r>
+        <w:rPr>
+          <w:lang w:val="da-DK"/>
+        </w:rPr>
+        <w:t>Slave Unit modtager besked fra Master Controller</w:t>
       </w:r>
     </w:p>
     <w:p>
@@ -395,7 +320,7 @@
         <w:rPr>
           <w:lang w:val="da-DK"/>
         </w:rPr>
-        <w:t>: Paritetsbit melder fejl på afsendelse af besked]</w:t>
+        <w:t>: Checksum fra Master Controller passer ikke]</w:t>
       </w:r>
     </w:p>
     <w:p>
@@ -413,13 +338,74 @@
         <w:rPr>
           <w:lang w:val="da-DK"/>
         </w:rPr>
-        <w:t xml:space="preserve">Slave Unit </w:t>
-      </w:r>
-      <w:r>
-        <w:rPr>
-          <w:lang w:val="da-DK"/>
-        </w:rPr>
-        <w:t>slukkes</w:t>
+        <w:t>Slave Unit slukkes</w:t>
+      </w:r>
+    </w:p>
+    <w:p>
+      <w:pPr>
+        <w:pStyle w:val="ListParagraph"/>
+        <w:numPr>
+          <w:ilvl w:val="0"/>
+          <w:numId w:val="1"/>
+        </w:numPr>
+        <w:rPr>
+          <w:lang w:val="da-DK"/>
+        </w:rPr>
+      </w:pPr>
+      <w:r>
+        <w:rPr>
+          <w:lang w:val="da-DK"/>
+        </w:rPr>
+        <w:t>Slave Unit bekræfter udført handling</w:t>
+      </w:r>
+    </w:p>
+    <w:p>
+      <w:pPr>
+        <w:pStyle w:val="ListParagraph"/>
+        <w:numPr>
+          <w:ilvl w:val="0"/>
+          <w:numId w:val="1"/>
+        </w:numPr>
+        <w:rPr>
+          <w:lang w:val="da-DK"/>
+        </w:rPr>
+      </w:pPr>
+      <w:r>
+        <w:rPr>
+          <w:lang w:val="da-DK"/>
+        </w:rPr>
+        <w:t>Master Controller modtager besked om bekræftelse af udført handling</w:t>
+      </w:r>
+    </w:p>
+    <w:p>
+      <w:pPr>
+        <w:pStyle w:val="ListParagraph"/>
+        <w:numPr>
+          <w:ilvl w:val="1"/>
+          <w:numId w:val="1"/>
+        </w:numPr>
+        <w:rPr>
+          <w:lang w:val="da-DK"/>
+        </w:rPr>
+      </w:pPr>
+      <w:r>
+        <w:rPr>
+          <w:lang w:val="da-DK"/>
+        </w:rPr>
+        <w:t>[</w:t>
+      </w:r>
+      <w:r>
+        <w:rPr>
+          <w:i/>
+          <w:lang w:val="da-DK"/>
+        </w:rPr>
+        <w:t>Extension 2</w:t>
+      </w:r>
+      <w:r>
+        <w:rPr>
+          <w:lang w:val="da-DK"/>
+        </w:rPr>
+        <w:t>: Kommunikationsfejl]</w:t>
       </w:r>
     </w:p>
     <w:p>
@@ -467,41 +453,151 @@
         <w:rPr>
           <w:lang w:val="da-DK"/>
         </w:rPr>
-        <w:t xml:space="preserve"> Paritetsbit melder fejl på afsendelse af besked]</w:t>
-      </w:r>
-    </w:p>
-    <w:p>
-      <w:pPr>
-        <w:ind w:left="1440"/>
-        <w:rPr>
-          <w:lang w:val="da-DK"/>
-        </w:rPr>
-      </w:pPr>
-      <w:r>
-        <w:rPr>
-          <w:lang w:val="da-DK"/>
-        </w:rPr>
-        <w:t xml:space="preserve">Paritetsbit fortæller Master Controller at besked ikke er modtaget hvorefter Master Controller igen sender besked om at </w:t>
-      </w:r>
-      <w:r>
-        <w:rPr>
-          <w:lang w:val="da-DK"/>
-        </w:rPr>
-        <w:t>slukke</w:t>
-      </w:r>
-      <w:r>
-        <w:rPr>
-          <w:lang w:val="da-DK"/>
-        </w:rPr>
-        <w:t xml:space="preserve"> Slave Unit</w:t>
-      </w:r>
-    </w:p>
-    <w:p>
-      <w:pPr>
-        <w:rPr>
-          <w:lang w:val="da-DK"/>
-        </w:rPr>
-      </w:pPr>
+        <w:t xml:space="preserve"> Checksum fra Master Controller passer ikke]</w:t>
+      </w:r>
+    </w:p>
+    <w:p>
+      <w:pPr>
+        <w:pStyle w:val="ListParagraph"/>
+        <w:numPr>
+          <w:ilvl w:val="0"/>
+          <w:numId w:val="3"/>
+        </w:numPr>
+        <w:rPr>
+          <w:lang w:val="da-DK"/>
+        </w:rPr>
+      </w:pPr>
+      <w:r>
+        <w:rPr>
+          <w:lang w:val="da-DK"/>
+        </w:rPr>
+        <w:t>Slave unit sender anmodning til master om gentagelse af besked.</w:t>
+      </w:r>
+    </w:p>
+    <w:p>
+      <w:pPr>
+        <w:pStyle w:val="ListParagraph"/>
+        <w:numPr>
+          <w:ilvl w:val="0"/>
+          <w:numId w:val="3"/>
+        </w:numPr>
+        <w:rPr>
+          <w:lang w:val="da-DK"/>
+        </w:rPr>
+      </w:pPr>
+      <w:r>
+        <w:rPr>
+          <w:lang w:val="da-DK"/>
+        </w:rPr>
+        <w:t>Gå til punkt 5.</w:t>
+      </w:r>
+    </w:p>
+    <w:p>
+      <w:pPr>
+        <w:rPr>
+          <w:lang w:val="da-DK"/>
+        </w:rPr>
+      </w:pPr>
+    </w:p>
+    <w:p>
+      <w:pPr>
+        <w:rPr>
+          <w:lang w:val="da-DK"/>
+        </w:rPr>
+      </w:pPr>
+      <w:r>
+        <w:rPr>
+          <w:lang w:val="da-DK"/>
+        </w:rPr>
+        <w:t>[</w:t>
+      </w:r>
+      <w:r>
+        <w:rPr>
+          <w:i/>
+          <w:lang w:val="da-DK"/>
+        </w:rPr>
+        <w:t>Extension 2</w:t>
+      </w:r>
+      <w:r>
+        <w:rPr>
+          <w:lang w:val="da-DK"/>
+        </w:rPr>
+        <w:t>: Kommunikationsfejl]</w:t>
+      </w:r>
+    </w:p>
+    <w:p>
+      <w:pPr>
+        <w:pStyle w:val="ListParagraph"/>
+        <w:numPr>
+          <w:ilvl w:val="0"/>
+          <w:numId w:val="2"/>
+        </w:numPr>
+        <w:rPr>
+          <w:lang w:val="da-DK"/>
+        </w:rPr>
+      </w:pPr>
+      <w:r>
+        <w:rPr>
+          <w:lang w:val="da-DK"/>
+        </w:rPr>
+        <w:t xml:space="preserve">inkrementere counter for antal kommunikationsforsøg til slave enheden </w:t>
+      </w:r>
+    </w:p>
+    <w:p>
+      <w:pPr>
+        <w:pStyle w:val="ListParagraph"/>
+        <w:numPr>
+          <w:ilvl w:val="0"/>
+          <w:numId w:val="2"/>
+        </w:numPr>
+        <w:rPr>
+          <w:lang w:val="da-DK"/>
+        </w:rPr>
+      </w:pPr>
+      <w:r>
+        <w:rPr>
+          <w:lang w:val="da-DK"/>
+        </w:rPr>
+        <w:t>tjek counter &gt; 3</w:t>
+      </w:r>
+    </w:p>
+    <w:p>
+      <w:pPr>
+        <w:pStyle w:val="ListParagraph"/>
+        <w:numPr>
+          <w:ilvl w:val="1"/>
+          <w:numId w:val="2"/>
+        </w:numPr>
+        <w:rPr>
+          <w:lang w:val="da-DK"/>
+        </w:rPr>
+      </w:pPr>
+      <w:r>
+        <w:rPr>
+          <w:lang w:val="da-DK"/>
+        </w:rPr>
+        <w:t>if(true) == status for enhed = fejl. Gå til punkt 6.</w:t>
+      </w:r>
+    </w:p>
+    <w:p>
+      <w:pPr>
+        <w:pStyle w:val="ListParagraph"/>
+        <w:numPr>
+          <w:ilvl w:val="1"/>
+          <w:numId w:val="2"/>
+        </w:numPr>
+        <w:rPr>
+          <w:lang w:val="da-DK"/>
+        </w:rPr>
+      </w:pPr>
+      <w:r>
+        <w:rPr>
+          <w:lang w:val="da-DK"/>
+        </w:rPr>
+        <w:t>if (false) == gå til punkt 2.</w:t>
+      </w:r>
+      <w:bookmarkStart w:id="0" w:name="_GoBack"/>
+      <w:bookmarkEnd w:id="0"/>
     </w:p>
     <w:sectPr>
       <w:pgSz w:w="11906" w:h="16838"/>
@@ -516,6 +612,178 @@
 <file path=word/numbering.xml><?xml version="1.0" encoding="utf-8"?>
 <w:numbering xmlns:wpc="http://schemas.microsoft.com/office/word/2010/wordprocessingCanvas" xmlns:mc="http://schemas.openxmlformats.org/markup-compatibility/2006" xmlns:o="urn:schemas-microsoft-com:office:office" xmlns:r="http://schemas.openxmlformats.org/officeDocument/2006/relationships" xmlns:m="http://schemas.openxmlformats.org/officeDocument/2006/math" xmlns:v="urn:schemas-microsoft-com:vml" xmlns:wp14="http://schemas.microsoft.com/office/word/2010/wordprocessingDrawing" xmlns:wp="http://schemas.openxmlformats.org/drawingml/2006/wordprocessingDrawing" xmlns:w10="urn:schemas-microsoft-com:office:word" xmlns:w="http://schemas.openxmlformats.org/wordprocessingml/2006/main" xmlns:w14="http://schemas.microsoft.com/office/word/2010/wordml" xmlns:w15="http://schemas.microsoft.com/office/word/2012/wordml" xmlns:wpg="http://schemas.microsoft.com/office/word/2010/wordprocessingGroup" xmlns:wpi="http://schemas.microsoft.com/office/word/2010/wordprocessingInk" xmlns:wne="http://schemas.microsoft.com/office/word/2006/wordml" xmlns:wps="http://schemas.microsoft.com/office/word/2010/wordprocessingShape" mc:Ignorable="w14 w15 wp14">
   <w:abstractNum w:abstractNumId="0" w15:restartNumberingAfterBreak="0">
+    <w:nsid w:val="24976487"/>
+    <w:multiLevelType w:val="multilevel"/>
+    <w:tmpl w:val="0406001F"/>
+    <w:lvl w:ilvl="0">
+      <w:start w:val="1"/>
+      <w:numFmt w:val="decimal"/>
+      <w:lvlText w:val="%1."/>
+      <w:lvlJc w:val="left"/>
+      <w:pPr>
+        <w:ind w:left="360" w:hanging="360"/>
+      </w:pPr>
+    </w:lvl>
+    <w:lvl w:ilvl="1">
+      <w:start w:val="1"/>
+      <w:numFmt w:val="decimal"/>
+      <w:lvlText w:val="%1.%2."/>
+      <w:lvlJc w:val="left"/>
+      <w:pPr>
+        <w:ind w:left="792" w:hanging="432"/>
+      </w:pPr>
+    </w:lvl>
+    <w:lvl w:ilvl="2">
+      <w:start w:val="1"/>
+      <w:numFmt w:val="decimal"/>
+      <w:lvlText w:val="%1.%2.%3."/>
+      <w:lvlJc w:val="left"/>
+      <w:pPr>
+        <w:ind w:left="1224" w:hanging="504"/>
+      </w:pPr>
+    </w:lvl>
+    <w:lvl w:ilvl="3">
+      <w:start w:val="1"/>
+      <w:numFmt w:val="decimal"/>
+      <w:lvlText w:val="%1.%2.%3.%4."/>
+      <w:lvlJc w:val="left"/>
+      <w:pPr>
+        <w:ind w:left="1728" w:hanging="648"/>
+      </w:pPr>
+    </w:lvl>
+    <w:lvl w:ilvl="4">
+      <w:start w:val="1"/>
+      <w:numFmt w:val="decimal"/>
+      <w:lvlText w:val="%1.%2.%3.%4.%5."/>
+      <w:lvlJc w:val="left"/>
+      <w:pPr>
+        <w:ind w:left="2232" w:hanging="792"/>
+      </w:pPr>
+    </w:lvl>
+    <w:lvl w:ilvl="5">
+      <w:start w:val="1"/>
+      <w:numFmt w:val="decimal"/>
+      <w:lvlText w:val="%1.%2.%3.%4.%5.%6."/>
+      <w:lvlJc w:val="left"/>
+      <w:pPr>
+        <w:ind w:left="2736" w:hanging="936"/>
+      </w:pPr>
+    </w:lvl>
+    <w:lvl w:ilvl="6">
+      <w:start w:val="1"/>
+      <w:numFmt w:val="decimal"/>
+      <w:lvlText w:val="%1.%2.%3.%4.%5.%6.%7."/>
+      <w:lvlJc w:val="left"/>
+      <w:pPr>
+        <w:ind w:left="3240" w:hanging="1080"/>
+      </w:pPr>
+    </w:lvl>
+    <w:lvl w:ilvl="7">
+      <w:start w:val="1"/>
+      <w:numFmt w:val="decimal"/>
+      <w:lvlText w:val="%1.%2.%3.%4.%5.%6.%7.%8."/>
+      <w:lvlJc w:val="left"/>
+      <w:pPr>
+        <w:ind w:left="3744" w:hanging="1224"/>
+      </w:pPr>
+    </w:lvl>
+    <w:lvl w:ilvl="8">
+      <w:start w:val="1"/>
+      <w:numFmt w:val="decimal"/>
+      <w:lvlText w:val="%1.%2.%3.%4.%5.%6.%7.%8.%9."/>
+      <w:lvlJc w:val="left"/>
+      <w:pPr>
+        <w:ind w:left="4320" w:hanging="1440"/>
+      </w:pPr>
+    </w:lvl>
+  </w:abstractNum>
+  <w:abstractNum w:abstractNumId="1" w15:restartNumberingAfterBreak="0">
+    <w:nsid w:val="724C1B8A"/>
+    <w:multiLevelType w:val="multilevel"/>
+    <w:tmpl w:val="0406001F"/>
+    <w:lvl w:ilvl="0">
+      <w:start w:val="1"/>
+      <w:numFmt w:val="decimal"/>
+      <w:lvlText w:val="%1."/>
+      <w:lvlJc w:val="left"/>
+      <w:pPr>
+        <w:ind w:left="360" w:hanging="360"/>
+      </w:pPr>
+    </w:lvl>
+    <w:lvl w:ilvl="1">
+      <w:start w:val="1"/>
+      <w:numFmt w:val="decimal"/>
+      <w:lvlText w:val="%1.%2."/>
+      <w:lvlJc w:val="left"/>
+      <w:pPr>
+        <w:ind w:left="792" w:hanging="432"/>
+      </w:pPr>
+    </w:lvl>
+    <w:lvl w:ilvl="2">
+      <w:start w:val="1"/>
+      <w:numFmt w:val="decimal"/>
+      <w:lvlText w:val="%1.%2.%3."/>
+      <w:lvlJc w:val="left"/>
+      <w:pPr>
+        <w:ind w:left="1224" w:hanging="504"/>
+      </w:pPr>
+    </w:lvl>
+    <w:lvl w:ilvl="3">
+      <w:start w:val="1"/>
+      <w:numFmt w:val="decimal"/>
+      <w:lvlText w:val="%1.%2.%3.%4."/>
+      <w:lvlJc w:val="left"/>
+      <w:pPr>
+        <w:ind w:left="1728" w:hanging="648"/>
+      </w:pPr>
+    </w:lvl>
+    <w:lvl w:ilvl="4">
+      <w:start w:val="1"/>
+      <w:numFmt w:val="decimal"/>
+      <w:lvlText w:val="%1.%2.%3.%4.%5."/>
+      <w:lvlJc w:val="left"/>
+      <w:pPr>
+        <w:ind w:left="2232" w:hanging="792"/>
+      </w:pPr>
+    </w:lvl>
+    <w:lvl w:ilvl="5">
+      <w:start w:val="1"/>
+      <w:numFmt w:val="decimal"/>
+      <w:lvlText w:val="%1.%2.%3.%4.%5.%6."/>
+      <w:lvlJc w:val="left"/>
+      <w:pPr>
+        <w:ind w:left="2736" w:hanging="936"/>
+      </w:pPr>
+    </w:lvl>
+    <w:lvl w:ilvl="6">
+      <w:start w:val="1"/>
+      <w:numFmt w:val="decimal"/>
+      <w:lvlText w:val="%1.%2.%3.%4.%5.%6.%7."/>
+      <w:lvlJc w:val="left"/>
+      <w:pPr>
+        <w:ind w:left="3240" w:hanging="1080"/>
+      </w:pPr>
+    </w:lvl>
+    <w:lvl w:ilvl="7">
+      <w:start w:val="1"/>
+      <w:numFmt w:val="decimal"/>
+      <w:lvlText w:val="%1.%2.%3.%4.%5.%6.%7.%8."/>
+      <w:lvlJc w:val="left"/>
+      <w:pPr>
+        <w:ind w:left="3744" w:hanging="1224"/>
+      </w:pPr>
+    </w:lvl>
+    <w:lvl w:ilvl="8">
+      <w:start w:val="1"/>
+      <w:numFmt w:val="decimal"/>
+      <w:lvlText w:val="%1.%2.%3.%4.%5.%6.%7.%8.%9."/>
+      <w:lvlJc w:val="left"/>
+      <w:pPr>
+        <w:ind w:left="4320" w:hanging="1440"/>
+      </w:pPr>
+    </w:lvl>
+  </w:abstractNum>
+  <w:abstractNum w:abstractNumId="2" w15:restartNumberingAfterBreak="0">
     <w:nsid w:val="7E025900"/>
     <w:multiLevelType w:val="hybridMultilevel"/>
     <w:tmpl w:val="39C0F7B2"/>
@@ -605,7 +873,13 @@
     </w:lvl>
   </w:abstractNum>
   <w:num w:numId="1">
+    <w:abstractNumId w:val="2"/>
+  </w:num>
+  <w:num w:numId="2">
     <w:abstractNumId w:val="0"/>
+  </w:num>
+  <w:num w:numId="3">
+    <w:abstractNumId w:val="1"/>
   </w:num>
 </w:numbering>
 </file>

</xml_diff>